<commit_message>
updating chapter 15,16,17 typo correction.
</commit_message>
<xml_diff>
--- a/BAB-15-MUHAMMAD-SHALALLAHU-ALAIHI-WASALLAM1.docx
+++ b/BAB-15-MUHAMMAD-SHALALLAHU-ALAIHI-WASALLAM1.docx
@@ -3414,26 +3414,18 @@
       </w:pPr>
       <w:proofErr w:type="spellStart"/>
       <w:r>
-        <w:t>Sebenarnya</w:t>
-      </w:r>
-      <w:proofErr w:type="spellEnd"/>
-      <w:r>
-        <w:t xml:space="preserve"> </w:t>
-      </w:r>
-      <w:proofErr w:type="spellStart"/>
-      <w:r>
-        <w:t>sa</w:t>
-      </w:r>
-      <w:r>
-        <w:t>at</w:t>
-      </w:r>
-      <w:proofErr w:type="spellEnd"/>
-      <w:r>
-        <w:t xml:space="preserve"> </w:t>
-      </w:r>
-      <w:proofErr w:type="spellStart"/>
-      <w:r>
-        <w:t>kita</w:t>
+        <w:t>S</w:t>
+      </w:r>
+      <w:r>
+        <w:t>aat</w:t>
+      </w:r>
+      <w:proofErr w:type="spellEnd"/>
+      <w:r>
+        <w:t xml:space="preserve"> </w:t>
+      </w:r>
+      <w:proofErr w:type="spellStart"/>
+      <w:r>
+        <w:t>ini</w:t>
       </w:r>
       <w:proofErr w:type="spellEnd"/>
       <w:r>
@@ -3456,12 +3448,10 @@
         <w:t xml:space="preserve"> di </w:t>
       </w:r>
       <w:proofErr w:type="spellStart"/>
-      <w:proofErr w:type="gramStart"/>
       <w:r>
         <w:t>kota</w:t>
       </w:r>
       <w:proofErr w:type="spellEnd"/>
-      <w:proofErr w:type="gramEnd"/>
       <w:r>
         <w:t xml:space="preserve"> </w:t>
       </w:r>
@@ -3473,6 +3463,8 @@
       <w:r>
         <w:t>?</w:t>
       </w:r>
+      <w:bookmarkStart w:id="0" w:name="_GoBack"/>
+      <w:bookmarkEnd w:id="0"/>
     </w:p>
     <w:p>
       <w:pPr>
@@ -3711,12 +3703,7 @@
         </w:rPr>
       </w:pPr>
       <w:r>
-        <w:t>____________</w:t>
-      </w:r>
-      <w:bookmarkStart w:id="0" w:name="_GoBack"/>
-      <w:bookmarkEnd w:id="0"/>
-      <w:r>
-        <w:t>_________________________________</w:t>
+        <w:t>_____________________________________________</w:t>
       </w:r>
     </w:p>
     <w:p>

</xml_diff>